<commit_message>
update ktra truoc  hoan
</commit_message>
<xml_diff>
--- a/static/media/2.kh_giam_sat_ttr.docx
+++ b/static/media/2.kh_giam_sat_ttr.docx
@@ -1,6 +1,6 @@
 
 <file path=word/document.xml><?xml version="1.0" encoding="utf-8"?>
-<w:document xmlns:wpc="http://schemas.microsoft.com/office/word/2010/wordprocessingCanvas" xmlns:cx="http://schemas.microsoft.com/office/drawing/2014/chartex" xmlns:cx1="http://schemas.microsoft.com/office/drawing/2015/9/8/chartex" xmlns:mc="http://schemas.openxmlformats.org/markup-compatibility/2006" xmlns:o="urn:schemas-microsoft-com:office:office" xmlns:r="http://schemas.openxmlformats.org/officeDocument/2006/relationships" xmlns:m="http://schemas.openxmlformats.org/officeDocument/2006/math" xmlns:v="urn:schemas-microsoft-com:vml" xmlns:wp14="http://schemas.microsoft.com/office/word/2010/wordprocessingDrawing" xmlns:wp="http://schemas.openxmlformats.org/drawingml/2006/wordprocessingDrawing" xmlns:w10="urn:schemas-microsoft-com:office:word" xmlns:w="http://schemas.openxmlformats.org/wordprocessingml/2006/main" xmlns:w14="http://schemas.microsoft.com/office/word/2010/wordml" xmlns:w15="http://schemas.microsoft.com/office/word/2012/wordml" xmlns:w16se="http://schemas.microsoft.com/office/word/2015/wordml/symex" xmlns:wpg="http://schemas.microsoft.com/office/word/2010/wordprocessingGroup" xmlns:wpi="http://schemas.microsoft.com/office/word/2010/wordprocessingInk" xmlns:wne="http://schemas.microsoft.com/office/word/2006/wordml" xmlns:wps="http://schemas.microsoft.com/office/word/2010/wordprocessingShape" mc:Ignorable="w14 w15 w16se wp14">
+<w:document xmlns:wpc="http://schemas.microsoft.com/office/word/2010/wordprocessingCanvas" xmlns:cx="http://schemas.microsoft.com/office/drawing/2014/chartex" xmlns:mc="http://schemas.openxmlformats.org/markup-compatibility/2006" xmlns:o="urn:schemas-microsoft-com:office:office" xmlns:r="http://schemas.openxmlformats.org/officeDocument/2006/relationships" xmlns:m="http://schemas.openxmlformats.org/officeDocument/2006/math" xmlns:v="urn:schemas-microsoft-com:vml" xmlns:wp14="http://schemas.microsoft.com/office/word/2010/wordprocessingDrawing" xmlns:wp="http://schemas.openxmlformats.org/drawingml/2006/wordprocessingDrawing" xmlns:w10="urn:schemas-microsoft-com:office:word" xmlns:w="http://schemas.openxmlformats.org/wordprocessingml/2006/main" xmlns:w14="http://schemas.microsoft.com/office/word/2010/wordml" xmlns:w15="http://schemas.microsoft.com/office/word/2012/wordml" xmlns:w16se="http://schemas.microsoft.com/office/word/2015/wordml/symex" xmlns:wpg="http://schemas.microsoft.com/office/word/2010/wordprocessingGroup" xmlns:wpi="http://schemas.microsoft.com/office/word/2010/wordprocessingInk" xmlns:wne="http://schemas.microsoft.com/office/word/2006/wordml" xmlns:wps="http://schemas.microsoft.com/office/word/2010/wordprocessingShape" mc:Ignorable="w14 w15 w16se wp14">
   <w:body>
     <w:p>
       <w:pPr>
@@ -159,7 +159,6 @@
           <w:noProof/>
           <w:color w:val="000000" w:themeColor="text1"/>
           <w:sz w:val="12"/>
-          <w:lang w:val="en-GB" w:eastAsia="en-GB"/>
         </w:rPr>
         <mc:AlternateContent>
           <mc:Choice Requires="wps">
@@ -223,7 +222,7 @@
               </wp:anchor>
             </w:drawing>
           </mc:Choice>
-          <mc:Fallback>
+          <mc:Fallback xmlns:cx1="http://schemas.microsoft.com/office/drawing/2015/9/8/chartex">
             <w:pict>
               <v:line w14:anchorId="6F073344" id="Line 12" o:spid="_x0000_s1026" style="position:absolute;z-index:251656704;visibility:visible;mso-wrap-style:square;mso-width-percent:0;mso-height-percent:0;mso-wrap-distance-left:9pt;mso-wrap-distance-top:0;mso-wrap-distance-right:9pt;mso-wrap-distance-bottom:0;mso-position-horizontal:absolute;mso-position-horizontal-relative:text;mso-position-vertical:absolute;mso-position-vertical-relative:text;mso-width-percent:0;mso-height-percent:0;mso-width-relative:page;mso-height-relative:page" from="23.1pt,.45pt" to="86.1pt,.45pt" o:gfxdata="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"/>
             </w:pict>
@@ -235,7 +234,6 @@
           <w:noProof/>
           <w:color w:val="000000" w:themeColor="text1"/>
           <w:sz w:val="12"/>
-          <w:lang w:val="en-GB" w:eastAsia="en-GB"/>
         </w:rPr>
         <mc:AlternateContent>
           <mc:Choice Requires="wps">
@@ -299,7 +297,7 @@
               </wp:anchor>
             </w:drawing>
           </mc:Choice>
-          <mc:Fallback>
+          <mc:Fallback xmlns:cx1="http://schemas.microsoft.com/office/drawing/2015/9/8/chartex">
             <w:pict>
               <v:line w14:anchorId="1673FD16" id="Line 14" o:spid="_x0000_s1026" style="position:absolute;z-index:251658752;visibility:visible;mso-wrap-style:square;mso-width-percent:0;mso-height-percent:0;mso-wrap-distance-left:9pt;mso-wrap-distance-top:0;mso-wrap-distance-right:9pt;mso-wrap-distance-bottom:0;mso-position-horizontal:absolute;mso-position-horizontal-relative:text;mso-position-vertical:absolute;mso-position-vertical-relative:text;mso-width-percent:0;mso-height-percent:0;mso-width-relative:page;mso-height-relative:page" from="270.6pt,2.15pt" to="432.6pt,2.15pt" o:gfxdata="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"/>
             </w:pict>
@@ -311,7 +309,6 @@
           <w:noProof/>
           <w:color w:val="000000" w:themeColor="text1"/>
           <w:sz w:val="12"/>
-          <w:lang w:val="en-GB" w:eastAsia="en-GB"/>
         </w:rPr>
         <mc:AlternateContent>
           <mc:Choice Requires="wps">
@@ -375,7 +372,7 @@
               </wp:anchor>
             </w:drawing>
           </mc:Choice>
-          <mc:Fallback>
+          <mc:Fallback xmlns:cx1="http://schemas.microsoft.com/office/drawing/2015/9/8/chartex">
             <w:pict>
               <v:line w14:anchorId="16FB5671" id="Line 13" o:spid="_x0000_s1026" style="position:absolute;z-index:251657728;visibility:visible;mso-wrap-style:square;mso-width-percent:0;mso-height-percent:0;mso-wrap-distance-left:9pt;mso-wrap-distance-top:0;mso-wrap-distance-right:9pt;mso-wrap-distance-bottom:0;mso-position-horizontal:absolute;mso-position-horizontal-relative:text;mso-position-vertical:absolute;mso-position-vertical-relative:text;mso-width-percent:0;mso-height-percent:0;mso-width-relative:page;mso-height-relative:page" from="34.65pt,1.9pt" to="34.65pt,1.9pt" o:gfxdata="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"/>
             </w:pict>
@@ -596,26 +593,18 @@
           <w:sz w:val="28"/>
           <w:szCs w:val="28"/>
         </w:rPr>
-        <w:t>&lt;ng</w:t>
+        <w:t>&lt;ngay_thang&gt;</w:t>
+      </w:r>
+      <w:r>
+        <w:rPr>
+          <w:color w:val="000000" w:themeColor="text1"/>
+          <w:sz w:val="28"/>
+          <w:szCs w:val="28"/>
+        </w:rPr>
+        <w:t xml:space="preserve"> </w:t>
       </w:r>
       <w:bookmarkStart w:id="0" w:name="_GoBack"/>
       <w:bookmarkEnd w:id="0"/>
-      <w:r>
-        <w:rPr>
-          <w:color w:val="000000" w:themeColor="text1"/>
-          <w:sz w:val="28"/>
-          <w:szCs w:val="28"/>
-        </w:rPr>
-        <w:t>ay_thang&gt;</w:t>
-      </w:r>
-      <w:r>
-        <w:rPr>
-          <w:color w:val="000000" w:themeColor="text1"/>
-          <w:sz w:val="28"/>
-          <w:szCs w:val="28"/>
-        </w:rPr>
-        <w:t xml:space="preserve"> </w:t>
-      </w:r>
       <w:r>
         <w:rPr>
           <w:color w:val="000000" w:themeColor="text1"/>
@@ -2412,7 +2401,7 @@
 </file>
 
 <file path=word/endnotes.xml><?xml version="1.0" encoding="utf-8"?>
-<w:endnotes xmlns:wpc="http://schemas.microsoft.com/office/word/2010/wordprocessingCanvas" xmlns:cx="http://schemas.microsoft.com/office/drawing/2014/chartex" xmlns:cx1="http://schemas.microsoft.com/office/drawing/2015/9/8/chartex" xmlns:mc="http://schemas.openxmlformats.org/markup-compatibility/2006" xmlns:o="urn:schemas-microsoft-com:office:office" xmlns:r="http://schemas.openxmlformats.org/officeDocument/2006/relationships" xmlns:m="http://schemas.openxmlformats.org/officeDocument/2006/math" xmlns:v="urn:schemas-microsoft-com:vml" xmlns:wp14="http://schemas.microsoft.com/office/word/2010/wordprocessingDrawing" xmlns:wp="http://schemas.openxmlformats.org/drawingml/2006/wordprocessingDrawing" xmlns:w10="urn:schemas-microsoft-com:office:word" xmlns:w="http://schemas.openxmlformats.org/wordprocessingml/2006/main" xmlns:w14="http://schemas.microsoft.com/office/word/2010/wordml" xmlns:w15="http://schemas.microsoft.com/office/word/2012/wordml" xmlns:w16se="http://schemas.microsoft.com/office/word/2015/wordml/symex" xmlns:wpg="http://schemas.microsoft.com/office/word/2010/wordprocessingGroup" xmlns:wpi="http://schemas.microsoft.com/office/word/2010/wordprocessingInk" xmlns:wne="http://schemas.microsoft.com/office/word/2006/wordml" xmlns:wps="http://schemas.microsoft.com/office/word/2010/wordprocessingShape" mc:Ignorable="w14 w15 w16se wp14">
+<w:endnotes xmlns:wpc="http://schemas.microsoft.com/office/word/2010/wordprocessingCanvas" xmlns:cx="http://schemas.microsoft.com/office/drawing/2014/chartex" xmlns:mc="http://schemas.openxmlformats.org/markup-compatibility/2006" xmlns:o="urn:schemas-microsoft-com:office:office" xmlns:r="http://schemas.openxmlformats.org/officeDocument/2006/relationships" xmlns:m="http://schemas.openxmlformats.org/officeDocument/2006/math" xmlns:v="urn:schemas-microsoft-com:vml" xmlns:wp14="http://schemas.microsoft.com/office/word/2010/wordprocessingDrawing" xmlns:wp="http://schemas.openxmlformats.org/drawingml/2006/wordprocessingDrawing" xmlns:w10="urn:schemas-microsoft-com:office:word" xmlns:w="http://schemas.openxmlformats.org/wordprocessingml/2006/main" xmlns:w14="http://schemas.microsoft.com/office/word/2010/wordml" xmlns:w15="http://schemas.microsoft.com/office/word/2012/wordml" xmlns:w16se="http://schemas.microsoft.com/office/word/2015/wordml/symex" xmlns:wpg="http://schemas.microsoft.com/office/word/2010/wordprocessingGroup" xmlns:wpi="http://schemas.microsoft.com/office/word/2010/wordprocessingInk" xmlns:wne="http://schemas.microsoft.com/office/word/2006/wordml" xmlns:wps="http://schemas.microsoft.com/office/word/2010/wordprocessingShape" mc:Ignorable="w14 w15 w16se wp14">
   <w:endnote w:type="separator" w:id="-1">
     <w:p>
       <w:r>
@@ -2431,7 +2420,7 @@
 </file>
 
 <file path=word/footer1.xml><?xml version="1.0" encoding="utf-8"?>
-<w:ftr xmlns:wpc="http://schemas.microsoft.com/office/word/2010/wordprocessingCanvas" xmlns:cx="http://schemas.microsoft.com/office/drawing/2014/chartex" xmlns:cx1="http://schemas.microsoft.com/office/drawing/2015/9/8/chartex" xmlns:mc="http://schemas.openxmlformats.org/markup-compatibility/2006" xmlns:o="urn:schemas-microsoft-com:office:office" xmlns:r="http://schemas.openxmlformats.org/officeDocument/2006/relationships" xmlns:m="http://schemas.openxmlformats.org/officeDocument/2006/math" xmlns:v="urn:schemas-microsoft-com:vml" xmlns:wp14="http://schemas.microsoft.com/office/word/2010/wordprocessingDrawing" xmlns:wp="http://schemas.openxmlformats.org/drawingml/2006/wordprocessingDrawing" xmlns:w10="urn:schemas-microsoft-com:office:word" xmlns:w="http://schemas.openxmlformats.org/wordprocessingml/2006/main" xmlns:w14="http://schemas.microsoft.com/office/word/2010/wordml" xmlns:w15="http://schemas.microsoft.com/office/word/2012/wordml" xmlns:w16se="http://schemas.microsoft.com/office/word/2015/wordml/symex" xmlns:wpg="http://schemas.microsoft.com/office/word/2010/wordprocessingGroup" xmlns:wpi="http://schemas.microsoft.com/office/word/2010/wordprocessingInk" xmlns:wne="http://schemas.microsoft.com/office/word/2006/wordml" xmlns:wps="http://schemas.microsoft.com/office/word/2010/wordprocessingShape" mc:Ignorable="w14 w15 w16se wp14">
+<w:ftr xmlns:wpc="http://schemas.microsoft.com/office/word/2010/wordprocessingCanvas" xmlns:cx="http://schemas.microsoft.com/office/drawing/2014/chartex" xmlns:mc="http://schemas.openxmlformats.org/markup-compatibility/2006" xmlns:o="urn:schemas-microsoft-com:office:office" xmlns:r="http://schemas.openxmlformats.org/officeDocument/2006/relationships" xmlns:m="http://schemas.openxmlformats.org/officeDocument/2006/math" xmlns:v="urn:schemas-microsoft-com:vml" xmlns:wp14="http://schemas.microsoft.com/office/word/2010/wordprocessingDrawing" xmlns:wp="http://schemas.openxmlformats.org/drawingml/2006/wordprocessingDrawing" xmlns:w10="urn:schemas-microsoft-com:office:word" xmlns:w="http://schemas.openxmlformats.org/wordprocessingml/2006/main" xmlns:w14="http://schemas.microsoft.com/office/word/2010/wordml" xmlns:w15="http://schemas.microsoft.com/office/word/2012/wordml" xmlns:w16se="http://schemas.microsoft.com/office/word/2015/wordml/symex" xmlns:wpg="http://schemas.microsoft.com/office/word/2010/wordprocessingGroup" xmlns:wpi="http://schemas.microsoft.com/office/word/2010/wordprocessingInk" xmlns:wne="http://schemas.microsoft.com/office/word/2006/wordml" xmlns:wps="http://schemas.microsoft.com/office/word/2010/wordprocessingShape" mc:Ignorable="w14 w15 w16se wp14">
   <w:p>
     <w:pPr>
       <w:pStyle w:val="Footer"/>
@@ -2466,7 +2455,7 @@
 </file>
 
 <file path=word/footnotes.xml><?xml version="1.0" encoding="utf-8"?>
-<w:footnotes xmlns:wpc="http://schemas.microsoft.com/office/word/2010/wordprocessingCanvas" xmlns:cx="http://schemas.microsoft.com/office/drawing/2014/chartex" xmlns:cx1="http://schemas.microsoft.com/office/drawing/2015/9/8/chartex" xmlns:mc="http://schemas.openxmlformats.org/markup-compatibility/2006" xmlns:o="urn:schemas-microsoft-com:office:office" xmlns:r="http://schemas.openxmlformats.org/officeDocument/2006/relationships" xmlns:m="http://schemas.openxmlformats.org/officeDocument/2006/math" xmlns:v="urn:schemas-microsoft-com:vml" xmlns:wp14="http://schemas.microsoft.com/office/word/2010/wordprocessingDrawing" xmlns:wp="http://schemas.openxmlformats.org/drawingml/2006/wordprocessingDrawing" xmlns:w10="urn:schemas-microsoft-com:office:word" xmlns:w="http://schemas.openxmlformats.org/wordprocessingml/2006/main" xmlns:w14="http://schemas.microsoft.com/office/word/2010/wordml" xmlns:w15="http://schemas.microsoft.com/office/word/2012/wordml" xmlns:w16se="http://schemas.microsoft.com/office/word/2015/wordml/symex" xmlns:wpg="http://schemas.microsoft.com/office/word/2010/wordprocessingGroup" xmlns:wpi="http://schemas.microsoft.com/office/word/2010/wordprocessingInk" xmlns:wne="http://schemas.microsoft.com/office/word/2006/wordml" xmlns:wps="http://schemas.microsoft.com/office/word/2010/wordprocessingShape" mc:Ignorable="w14 w15 w16se wp14">
+<w:footnotes xmlns:wpc="http://schemas.microsoft.com/office/word/2010/wordprocessingCanvas" xmlns:cx="http://schemas.microsoft.com/office/drawing/2014/chartex" xmlns:mc="http://schemas.openxmlformats.org/markup-compatibility/2006" xmlns:o="urn:schemas-microsoft-com:office:office" xmlns:r="http://schemas.openxmlformats.org/officeDocument/2006/relationships" xmlns:m="http://schemas.openxmlformats.org/officeDocument/2006/math" xmlns:v="urn:schemas-microsoft-com:vml" xmlns:wp14="http://schemas.microsoft.com/office/word/2010/wordprocessingDrawing" xmlns:wp="http://schemas.openxmlformats.org/drawingml/2006/wordprocessingDrawing" xmlns:w10="urn:schemas-microsoft-com:office:word" xmlns:w="http://schemas.openxmlformats.org/wordprocessingml/2006/main" xmlns:w14="http://schemas.microsoft.com/office/word/2010/wordml" xmlns:w15="http://schemas.microsoft.com/office/word/2012/wordml" xmlns:w16se="http://schemas.microsoft.com/office/word/2015/wordml/symex" xmlns:wpg="http://schemas.microsoft.com/office/word/2010/wordprocessingGroup" xmlns:wpi="http://schemas.microsoft.com/office/word/2010/wordprocessingInk" xmlns:wne="http://schemas.microsoft.com/office/word/2006/wordml" xmlns:wps="http://schemas.microsoft.com/office/word/2010/wordprocessingShape" mc:Ignorable="w14 w15 w16se wp14">
   <w:footnote w:type="separator" w:id="-1">
     <w:p>
       <w:r>
@@ -2485,7 +2474,7 @@
 </file>
 
 <file path=word/numbering.xml><?xml version="1.0" encoding="utf-8"?>
-<w:numbering xmlns:wpc="http://schemas.microsoft.com/office/word/2010/wordprocessingCanvas" xmlns:cx="http://schemas.microsoft.com/office/drawing/2014/chartex" xmlns:cx1="http://schemas.microsoft.com/office/drawing/2015/9/8/chartex" xmlns:mc="http://schemas.openxmlformats.org/markup-compatibility/2006" xmlns:o="urn:schemas-microsoft-com:office:office" xmlns:r="http://schemas.openxmlformats.org/officeDocument/2006/relationships" xmlns:m="http://schemas.openxmlformats.org/officeDocument/2006/math" xmlns:v="urn:schemas-microsoft-com:vml" xmlns:wp14="http://schemas.microsoft.com/office/word/2010/wordprocessingDrawing" xmlns:wp="http://schemas.openxmlformats.org/drawingml/2006/wordprocessingDrawing" xmlns:w10="urn:schemas-microsoft-com:office:word" xmlns:w="http://schemas.openxmlformats.org/wordprocessingml/2006/main" xmlns:w14="http://schemas.microsoft.com/office/word/2010/wordml" xmlns:w15="http://schemas.microsoft.com/office/word/2012/wordml" xmlns:w16se="http://schemas.microsoft.com/office/word/2015/wordml/symex" xmlns:wpg="http://schemas.microsoft.com/office/word/2010/wordprocessingGroup" xmlns:wpi="http://schemas.microsoft.com/office/word/2010/wordprocessingInk" xmlns:wne="http://schemas.microsoft.com/office/word/2006/wordml" xmlns:wps="http://schemas.microsoft.com/office/word/2010/wordprocessingShape" mc:Ignorable="w14 w15 w16se wp14">
+<w:numbering xmlns:wpc="http://schemas.microsoft.com/office/word/2010/wordprocessingCanvas" xmlns:cx="http://schemas.microsoft.com/office/drawing/2014/chartex" xmlns:mc="http://schemas.openxmlformats.org/markup-compatibility/2006" xmlns:o="urn:schemas-microsoft-com:office:office" xmlns:r="http://schemas.openxmlformats.org/officeDocument/2006/relationships" xmlns:m="http://schemas.openxmlformats.org/officeDocument/2006/math" xmlns:v="urn:schemas-microsoft-com:vml" xmlns:wp14="http://schemas.microsoft.com/office/word/2010/wordprocessingDrawing" xmlns:wp="http://schemas.openxmlformats.org/drawingml/2006/wordprocessingDrawing" xmlns:w10="urn:schemas-microsoft-com:office:word" xmlns:w="http://schemas.openxmlformats.org/wordprocessingml/2006/main" xmlns:w14="http://schemas.microsoft.com/office/word/2010/wordml" xmlns:w15="http://schemas.microsoft.com/office/word/2012/wordml" xmlns:w16se="http://schemas.microsoft.com/office/word/2015/wordml/symex" xmlns:wpg="http://schemas.microsoft.com/office/word/2010/wordprocessingGroup" xmlns:wpi="http://schemas.microsoft.com/office/word/2010/wordprocessingInk" xmlns:wne="http://schemas.microsoft.com/office/word/2006/wordml" xmlns:wps="http://schemas.microsoft.com/office/word/2010/wordprocessingShape" mc:Ignorable="w14 w15 w16se wp14">
   <w:abstractNum w:abstractNumId="0" w15:restartNumberingAfterBreak="0">
     <w:nsid w:val="0F42013D"/>
     <w:multiLevelType w:val="hybridMultilevel"/>
@@ -3725,7 +3714,7 @@
 </file>
 
 <file path=customXml/itemProps1.xml><?xml version="1.0" encoding="utf-8"?>
-<ds:datastoreItem xmlns:ds="http://schemas.openxmlformats.org/officeDocument/2006/customXml" ds:itemID="{D69D6C22-975C-4BB7-B010-7A5CDD2E45A6}">
+<ds:datastoreItem xmlns:ds="http://schemas.openxmlformats.org/officeDocument/2006/customXml" ds:itemID="{ED370C18-AACF-4098-8C31-94A9BDF11C4D}">
   <ds:schemaRefs>
     <ds:schemaRef ds:uri="http://schemas.openxmlformats.org/officeDocument/2006/bibliography"/>
   </ds:schemaRefs>

</xml_diff>